<commit_message>
really finally committing sis
</commit_message>
<xml_diff>
--- a/final-reflection-lindsay-rmarkdown.docx
+++ b/final-reflection-lindsay-rmarkdown.docx
@@ -951,66 +951,7 @@
     </w:p>
     <w:p>
       <w:pPr>
-        <w:pStyle w:val="SourceCode"/>
-      </w:pPr>
-      <w:r>
-        <w:rPr>
-          <w:rStyle w:val="NormalTok"/>
-        </w:rPr>
-        <w:t xml:space="preserve">starwarss </w:t>
-      </w:r>
-      <w:r>
-        <w:rPr>
-          <w:rStyle w:val="OtherTok"/>
-        </w:rPr>
-        <w:t xml:space="preserve">&lt;-</w:t>
-      </w:r>
-      <w:r>
-        <w:rPr>
-          <w:rStyle w:val="NormalTok"/>
-        </w:rPr>
-        <w:t xml:space="preserve"> </w:t>
-      </w:r>
-      <w:r>
-        <w:rPr>
-          <w:rStyle w:val="FunctionTok"/>
-        </w:rPr>
-        <w:t xml:space="preserve">filter</w:t>
-      </w:r>
-      <w:r>
-        <w:rPr>
-          <w:rStyle w:val="NormalTok"/>
-        </w:rPr>
-        <w:t xml:space="preserve">(starwars, name </w:t>
-      </w:r>
-      <w:r>
-        <w:rPr>
-          <w:rStyle w:val="SpecialCharTok"/>
-        </w:rPr>
-        <w:t xml:space="preserve">!=</w:t>
-      </w:r>
-      <w:r>
-        <w:rPr>
-          <w:rStyle w:val="NormalTok"/>
-        </w:rPr>
-        <w:t xml:space="preserve"> </w:t>
-      </w:r>
-      <w:r>
-        <w:rPr>
-          <w:rStyle w:val="StringTok"/>
-        </w:rPr>
-        <w:t xml:space="preserve">"Jabba Desilijic Tiure"</w:t>
-      </w:r>
-      <w:r>
-        <w:rPr>
-          <w:rStyle w:val="NormalTok"/>
-        </w:rPr>
-        <w:t xml:space="preserve">)</w:t>
-      </w:r>
-    </w:p>
-    <w:p>
-      <w:pPr>
-        <w:pStyle w:val="FirstParagraph"/>
+        <w:pStyle w:val="BodyText"/>
       </w:pPr>
       <w:r>
         <w:rPr>
@@ -1022,7 +963,66 @@
     </w:p>
     <w:p>
       <w:pPr>
-        <w:pStyle w:val="BodyText"/>
+        <w:pStyle w:val="SourceCode"/>
+      </w:pPr>
+      <w:r>
+        <w:rPr>
+          <w:rStyle w:val="NormalTok"/>
+        </w:rPr>
+        <w:t xml:space="preserve">starwarss </w:t>
+      </w:r>
+      <w:r>
+        <w:rPr>
+          <w:rStyle w:val="OtherTok"/>
+        </w:rPr>
+        <w:t xml:space="preserve">&lt;-</w:t>
+      </w:r>
+      <w:r>
+        <w:rPr>
+          <w:rStyle w:val="NormalTok"/>
+        </w:rPr>
+        <w:t xml:space="preserve"> </w:t>
+      </w:r>
+      <w:r>
+        <w:rPr>
+          <w:rStyle w:val="FunctionTok"/>
+        </w:rPr>
+        <w:t xml:space="preserve">filter</w:t>
+      </w:r>
+      <w:r>
+        <w:rPr>
+          <w:rStyle w:val="NormalTok"/>
+        </w:rPr>
+        <w:t xml:space="preserve">(starwars, name </w:t>
+      </w:r>
+      <w:r>
+        <w:rPr>
+          <w:rStyle w:val="SpecialCharTok"/>
+        </w:rPr>
+        <w:t xml:space="preserve">!=</w:t>
+      </w:r>
+      <w:r>
+        <w:rPr>
+          <w:rStyle w:val="NormalTok"/>
+        </w:rPr>
+        <w:t xml:space="preserve"> </w:t>
+      </w:r>
+      <w:r>
+        <w:rPr>
+          <w:rStyle w:val="StringTok"/>
+        </w:rPr>
+        <w:t xml:space="preserve">"Jabba Desilijic Tiure"</w:t>
+      </w:r>
+      <w:r>
+        <w:rPr>
+          <w:rStyle w:val="NormalTok"/>
+        </w:rPr>
+        <w:t xml:space="preserve">)</w:t>
+      </w:r>
+    </w:p>
+    <w:p>
+      <w:pPr>
+        <w:pStyle w:val="FirstParagraph"/>
       </w:pPr>
       <w:r>
         <w:rPr>
@@ -1035,7 +1035,7 @@
         <w:t xml:space="preserve"> </w:t>
       </w:r>
       <w:r>
-        <w:t xml:space="preserve">I wanted to see the trend between massa and height without jabba</w:t>
+        <w:t xml:space="preserve">I wanted to see the trend between mass and height without jabba</w:t>
       </w:r>
     </w:p>
     <w:p>
@@ -1236,9 +1236,11 @@
           </wp:inline>
         </w:drawing>
       </w:r>
-      <w:r>
-        <w:t xml:space="preserve"> </w:t>
-      </w:r>
+    </w:p>
+    <w:p>
+      <w:pPr>
+        <w:pStyle w:val="BodyText"/>
+      </w:pPr>
       <w:r>
         <w:rPr>
           <w:bCs/>
@@ -1845,6 +1847,18 @@
     </w:p>
     <w:p>
       <w:pPr>
+        <w:pStyle w:val="BodyText"/>
+      </w:pPr>
+      <w:r>
+        <w:rPr>
+          <w:bCs/>
+          <w:b/>
+        </w:rPr>
+        <w:t xml:space="preserve">I can fit a regression model for descriptive analysis.</w:t>
+      </w:r>
+    </w:p>
+    <w:p>
+      <w:pPr>
         <w:pStyle w:val="SourceCode"/>
       </w:pPr>
       <w:r>
@@ -2305,15 +2319,17 @@
           </wp:inline>
         </w:drawing>
       </w:r>
-      <w:r>
-        <w:t xml:space="preserve"> </w:t>
-      </w:r>
+    </w:p>
+    <w:p>
+      <w:pPr>
+        <w:pStyle w:val="BodyText"/>
+      </w:pPr>
       <w:r>
         <w:rPr>
           <w:bCs/>
           <w:b/>
         </w:rPr>
-        <w:t xml:space="preserve">next I will be filtering information from a larger data source, where we are looking at heights under 100 inches. I can isolate information from a larger data source.</w:t>
+        <w:t xml:space="preserve">Next I will be filtering information from a larger data source, where we are looking at heights under 100 inches. I can isolate information from a larger data source.</w:t>
       </w:r>
     </w:p>
     <w:p>
@@ -2875,6 +2891,18 @@
           <w:rStyle w:val="VerbatimChar"/>
         </w:rPr>
         <w:t xml:space="preserve">## # … with 77 more rows</w:t>
+      </w:r>
+    </w:p>
+    <w:p>
+      <w:pPr>
+        <w:pStyle w:val="FirstParagraph"/>
+      </w:pPr>
+      <w:r>
+        <w:rPr>
+          <w:bCs/>
+          <w:b/>
+        </w:rPr>
+        <w:t xml:space="preserve">I can apply a function to groupings within a data source.</w:t>
       </w:r>
     </w:p>
     <w:p>
@@ -3082,7 +3110,7 @@
               <a:graphicData uri="http://schemas.openxmlformats.org/drawingml/2006/picture">
                 <pic:pic>
                   <pic:nvPicPr>
-                    <pic:cNvPr descr="final-reflection-lindsay-rmarkdown_files/figure-docx/facet%20grid%20for%20homeworkd-1.png" id="0" name="Picture"/>
+                    <pic:cNvPr descr="final-reflection-lindsay-rmarkdown_files/figure-docx/facet%20grid%20for%20homeworld-1.png" id="0" name="Picture"/>
                     <pic:cNvPicPr>
                       <a:picLocks noChangeArrowheads="1" noChangeAspect="1"/>
                     </pic:cNvPicPr>
@@ -5289,6 +5317,18 @@
     </w:p>
     <w:p>
       <w:pPr>
+        <w:pStyle w:val="BodyText"/>
+      </w:pPr>
+      <w:r>
+        <w:rPr>
+          <w:bCs/>
+          <w:b/>
+        </w:rPr>
+        <w:t xml:space="preserve">I can fit a regression model for descriptive analysis.</w:t>
+      </w:r>
+    </w:p>
+    <w:p>
+      <w:pPr>
         <w:pStyle w:val="SourceCode"/>
       </w:pPr>
       <w:r>
@@ -5475,9 +5515,11 @@
           </wp:inline>
         </w:drawing>
       </w:r>
-      <w:r>
-        <w:t xml:space="preserve"> </w:t>
-      </w:r>
+    </w:p>
+    <w:p>
+      <w:pPr>
+        <w:pStyle w:val="BodyText"/>
+      </w:pPr>
       <w:r>
         <w:rPr>
           <w:bCs/>
@@ -5609,9 +5651,11 @@
           </wp:inline>
         </w:drawing>
       </w:r>
-      <w:r>
-        <w:t xml:space="preserve"> </w:t>
-      </w:r>
+    </w:p>
+    <w:p>
+      <w:pPr>
+        <w:pStyle w:val="BodyText"/>
+      </w:pPr>
       <w:r>
         <w:rPr>
           <w:bCs/>

</xml_diff>